<commit_message>
New translations af crisistext video scripts (modules - all ages).docx (Dari)
</commit_message>
<xml_diff>
--- a/translations/parent_text_crisis_afghanistan/fa/fa_Af CrisisText Video Scripts (Modules - All Ages).docx
+++ b/translations/parent_text_crisis_afghanistan/fa/fa_Af CrisisText Video Scripts (Modules - All Ages).docx
@@ -691,7 +691,7 @@
               <w:rPr>
                 <w:rtl/>
               </w:rPr>
-              <w:t>Care</w:t>
+              <w:t xml:space="preserve">مراقبت کردن</w:t>
             </w:r>
           </w:p>
         </w:tc>
@@ -798,48 +798,48 @@
               <w:rPr>
                 <w:rtl/>
               </w:rPr>
-              <w:t xml:space="preserve">Today’s lesson is about making a routine for your children. </w:t>
-            </w:r>
-          </w:p>
-          <w:p>
-            <w:pPr>
-              <w:spacing w:line="240" w:lineRule="auto"/>
-              <w:bidi/>
-            </w:pPr>
-          </w:p>
-          <w:p>
-            <w:pPr>
-              <w:spacing w:line="240" w:lineRule="auto"/>
-              <w:bidi/>
-            </w:pPr>
-            <w:r>
-              <w:rPr>
-                <w:rtl/>
-              </w:rPr>
-              <w:t xml:space="preserve">Here are three tips on making routines to spend time together with your children.</w:t>
-            </w:r>
-          </w:p>
-        </w:tc>
-        <w:tc>
-          <w:tcPr>
-            <w:shd w:fill="auto" w:val="clear"/>
-            <w:tcMar>
-              <w:top w:w="100.0" w:type="dxa"/>
-              <w:left w:w="100.0" w:type="dxa"/>
-              <w:bottom w:w="100.0" w:type="dxa"/>
-              <w:right w:w="100.0" w:type="dxa"/>
-            </w:tcMar>
-          </w:tcPr>
-          <w:p>
-            <w:pPr>
-              <w:widowControl w:val="0"/>
-              <w:bidi/>
-            </w:pPr>
-            <w:r>
-              <w:rPr>
-                <w:rtl/>
-              </w:rPr>
-              <w:t xml:space="preserve">Make a Routine for Time Together</w:t>
+              <w:t xml:space="preserve">درس امروز در باره ساختن یک برنامه روزانه برای اطفال شما میباشد. </w:t>
+            </w:r>
+          </w:p>
+          <w:p>
+            <w:pPr>
+              <w:spacing w:line="240" w:lineRule="auto"/>
+              <w:bidi/>
+            </w:pPr>
+          </w:p>
+          <w:p>
+            <w:pPr>
+              <w:spacing w:line="240" w:lineRule="auto"/>
+              <w:bidi/>
+            </w:pPr>
+            <w:r>
+              <w:rPr>
+                <w:rtl/>
+              </w:rPr>
+              <w:t xml:space="preserve">در اینجا سه نکته برای ساختن برنامه روزانه وقت گذراندن با اطفال شما آماده است.</w:t>
+            </w:r>
+          </w:p>
+        </w:tc>
+        <w:tc>
+          <w:tcPr>
+            <w:shd w:fill="auto" w:val="clear"/>
+            <w:tcMar>
+              <w:top w:w="100.0" w:type="dxa"/>
+              <w:left w:w="100.0" w:type="dxa"/>
+              <w:bottom w:w="100.0" w:type="dxa"/>
+              <w:right w:w="100.0" w:type="dxa"/>
+            </w:tcMar>
+          </w:tcPr>
+          <w:p>
+            <w:pPr>
+              <w:widowControl w:val="0"/>
+              <w:bidi/>
+            </w:pPr>
+            <w:r>
+              <w:rPr>
+                <w:rtl/>
+              </w:rPr>
+              <w:t xml:space="preserve">یک برنامه وقت گذراندن با همدیگر بسازید</w:t>
             </w:r>
           </w:p>
         </w:tc>
@@ -868,109 +868,109 @@
               <w:rPr>
                 <w:rtl/>
               </w:rPr>
-              <w:t xml:space="preserve">The first tip is to do it daily.</w:t>
-            </w:r>
-          </w:p>
-          <w:p>
-            <w:pPr>
-              <w:spacing w:line="240" w:lineRule="auto"/>
-              <w:bidi/>
-            </w:pPr>
-          </w:p>
-          <w:p>
-            <w:pPr>
-              <w:spacing w:line="240" w:lineRule="auto"/>
-              <w:bidi/>
-            </w:pPr>
-            <w:r>
-              <w:rPr>
-                <w:rtl/>
-              </w:rPr>
-              <w:t xml:space="preserve">Even when it feels hard, try to have some activities that you and your children do every day for yourself and your children.</w:t>
-            </w:r>
-          </w:p>
-          <w:p>
-            <w:pPr>
-              <w:spacing w:line="240" w:lineRule="auto"/>
-              <w:bidi/>
-            </w:pPr>
-          </w:p>
-          <w:p>
-            <w:pPr>
-              <w:spacing w:line="240" w:lineRule="auto"/>
-              <w:bidi/>
-            </w:pPr>
-            <w:r>
-              <w:rPr>
-                <w:rtl/>
-              </w:rPr>
-              <w:t xml:space="preserve">If you can, help children with daily routines like eating together and praying. </w:t>
-            </w:r>
-          </w:p>
-          <w:p>
-            <w:pPr>
-              <w:spacing w:line="240" w:lineRule="auto"/>
-              <w:bidi/>
-            </w:pPr>
-          </w:p>
-          <w:p>
-            <w:pPr>
-              <w:spacing w:line="240" w:lineRule="auto"/>
-              <w:bidi/>
-            </w:pPr>
-          </w:p>
-        </w:tc>
-        <w:tc>
-          <w:tcPr>
-            <w:shd w:fill="auto" w:val="clear"/>
-            <w:tcMar>
-              <w:top w:w="100.0" w:type="dxa"/>
-              <w:left w:w="100.0" w:type="dxa"/>
-              <w:bottom w:w="100.0" w:type="dxa"/>
-              <w:right w:w="100.0" w:type="dxa"/>
-            </w:tcMar>
-          </w:tcPr>
-          <w:p>
-            <w:pPr>
-              <w:bidi/>
-            </w:pPr>
-            <w:r>
-              <w:rPr>
-                <w:rtl/>
-              </w:rPr>
-              <w:t xml:space="preserve">Do it daily </w:t>
-            </w:r>
-          </w:p>
-          <w:p>
-            <w:pPr>
-              <w:bidi/>
-            </w:pPr>
-          </w:p>
-          <w:p>
-            <w:pPr>
-              <w:bidi/>
-            </w:pPr>
-            <w:r>
-              <w:rPr>
-                <w:rtl/>
-              </w:rPr>
-              <w:t xml:space="preserve">Have activities you and your children do daily </w:t>
-            </w:r>
-          </w:p>
-          <w:p>
-            <w:pPr>
-              <w:bidi/>
-            </w:pPr>
-          </w:p>
-          <w:p>
-            <w:pPr>
-              <w:bidi/>
-            </w:pPr>
-            <w:r>
-              <w:rPr>
-                <w:rtl/>
-              </w:rPr>
-              <w:t xml:space="preserve">Help children with daily routines</w:t>
+              <w:t xml:space="preserve">اولین نکته اینست که این کار را روزانه انجام دهید.</w:t>
+            </w:r>
+          </w:p>
+          <w:p>
+            <w:pPr>
+              <w:spacing w:line="240" w:lineRule="auto"/>
+              <w:bidi/>
+            </w:pPr>
+          </w:p>
+          <w:p>
+            <w:pPr>
+              <w:spacing w:line="240" w:lineRule="auto"/>
+              <w:bidi/>
+            </w:pPr>
+            <w:r>
+              <w:rPr>
+                <w:rtl/>
+              </w:rPr>
+              <w:t xml:space="preserve">حتی وقتی دشوار بنظر میرسد، سعی کنید فعالیت های را که هر روز برای خود و اطفال خود انجام میدهید را داشته باشید.</w:t>
+            </w:r>
+          </w:p>
+          <w:p>
+            <w:pPr>
+              <w:spacing w:line="240" w:lineRule="auto"/>
+              <w:bidi/>
+            </w:pPr>
+          </w:p>
+          <w:p>
+            <w:pPr>
+              <w:spacing w:line="240" w:lineRule="auto"/>
+              <w:bidi/>
+            </w:pPr>
+            <w:r>
+              <w:rPr>
+                <w:rtl/>
+              </w:rPr>
+              <w:t xml:space="preserve">اگر میتوانید با اطفال خود در انجام کار های روزانه مثل غذا خوردن با همدیگر و نماز خواندن کمک کنید. </w:t>
+            </w:r>
+          </w:p>
+          <w:p>
+            <w:pPr>
+              <w:spacing w:line="240" w:lineRule="auto"/>
+              <w:bidi/>
+            </w:pPr>
+          </w:p>
+          <w:p>
+            <w:pPr>
+              <w:spacing w:line="240" w:lineRule="auto"/>
+              <w:bidi/>
+            </w:pPr>
+          </w:p>
+        </w:tc>
+        <w:tc>
+          <w:tcPr>
+            <w:shd w:fill="auto" w:val="clear"/>
+            <w:tcMar>
+              <w:top w:w="100.0" w:type="dxa"/>
+              <w:left w:w="100.0" w:type="dxa"/>
+              <w:bottom w:w="100.0" w:type="dxa"/>
+              <w:right w:w="100.0" w:type="dxa"/>
+            </w:tcMar>
+          </w:tcPr>
+          <w:p>
+            <w:pPr>
+              <w:bidi/>
+            </w:pPr>
+            <w:r>
+              <w:rPr>
+                <w:rtl/>
+              </w:rPr>
+              <w:t xml:space="preserve">این کار را بصورت روزانه انجام دهید </w:t>
+            </w:r>
+          </w:p>
+          <w:p>
+            <w:pPr>
+              <w:bidi/>
+            </w:pPr>
+          </w:p>
+          <w:p>
+            <w:pPr>
+              <w:bidi/>
+            </w:pPr>
+            <w:r>
+              <w:rPr>
+                <w:rtl/>
+              </w:rPr>
+              <w:t xml:space="preserve">فعالیت هایکه شما و اطفال شما هر روز انجام میدهید را داشته باشید. </w:t>
+            </w:r>
+          </w:p>
+          <w:p>
+            <w:pPr>
+              <w:bidi/>
+            </w:pPr>
+          </w:p>
+          <w:p>
+            <w:pPr>
+              <w:bidi/>
+            </w:pPr>
+            <w:r>
+              <w:rPr>
+                <w:rtl/>
+              </w:rPr>
+              <w:t xml:space="preserve">اطفال را با کار های روزانه کمک کنید</w:t>
             </w:r>
           </w:p>
         </w:tc>
@@ -1000,108 +1000,108 @@
               <w:rPr>
                 <w:rtl/>
               </w:rPr>
-              <w:t xml:space="preserve">The second tip is to play every day.</w:t>
-            </w:r>
-          </w:p>
-          <w:p>
-            <w:pPr>
-              <w:spacing w:line="240" w:lineRule="auto"/>
-              <w:bidi/>
-            </w:pPr>
-          </w:p>
-          <w:p>
-            <w:pPr>
-              <w:spacing w:line="240" w:lineRule="auto"/>
-              <w:bidi/>
-            </w:pPr>
-            <w:r>
-              <w:rPr>
-                <w:rtl/>
-              </w:rPr>
-              <w:t xml:space="preserve">Try to set aside time to play or spend quality time with your children every day. </w:t>
-            </w:r>
-          </w:p>
-          <w:p>
-            <w:pPr>
-              <w:spacing w:line="240" w:lineRule="auto"/>
-              <w:bidi/>
-            </w:pPr>
-          </w:p>
-          <w:p>
-            <w:pPr>
-              <w:spacing w:line="240" w:lineRule="auto"/>
-              <w:bidi/>
-            </w:pPr>
-            <w:r>
-              <w:rPr>
-                <w:rtl/>
-              </w:rPr>
-              <w:t xml:space="preserve">Playing with and talking to children for a few minutes every day helps them feel secure.</w:t>
-            </w:r>
-          </w:p>
-          <w:p>
-            <w:pPr>
-              <w:spacing w:line="240" w:lineRule="auto"/>
-              <w:bidi/>
-            </w:pPr>
-          </w:p>
-          <w:p>
-            <w:pPr>
-              <w:spacing w:line="240" w:lineRule="auto"/>
-              <w:bidi/>
-            </w:pPr>
-          </w:p>
-        </w:tc>
-        <w:tc>
-          <w:tcPr>
-            <w:shd w:fill="auto" w:val="clear"/>
-            <w:tcMar>
-              <w:top w:w="100.0" w:type="dxa"/>
-              <w:left w:w="100.0" w:type="dxa"/>
-              <w:bottom w:w="100.0" w:type="dxa"/>
-              <w:right w:w="100.0" w:type="dxa"/>
-            </w:tcMar>
-          </w:tcPr>
-          <w:p>
-            <w:pPr>
-              <w:spacing w:line="240" w:lineRule="auto"/>
-              <w:bidi/>
-            </w:pPr>
-            <w:r>
-              <w:rPr>
-                <w:rtl/>
-              </w:rPr>
-              <w:t xml:space="preserve">Play every day</w:t>
-            </w:r>
-          </w:p>
-          <w:p>
-            <w:pPr>
-              <w:spacing w:line="240" w:lineRule="auto"/>
-              <w:bidi/>
-            </w:pPr>
-          </w:p>
-          <w:p>
-            <w:pPr>
-              <w:spacing w:line="240" w:lineRule="auto"/>
-              <w:bidi/>
-            </w:pPr>
-            <w:r>
-              <w:rPr>
-                <w:rtl/>
-              </w:rPr>
-              <w:t xml:space="preserve">Set aside time </w:t>
-            </w:r>
-          </w:p>
-          <w:p>
-            <w:pPr>
-              <w:spacing w:line="240" w:lineRule="auto"/>
-              <w:bidi/>
-            </w:pPr>
-            <w:r>
-              <w:rPr>
-                <w:rtl/>
-              </w:rPr>
-              <w:t xml:space="preserve">Play and talk with your children for a few minutes</w:t>
+              <w:t xml:space="preserve">توصیه دوم اینست که هر روز بازی کنید.</w:t>
+            </w:r>
+          </w:p>
+          <w:p>
+            <w:pPr>
+              <w:spacing w:line="240" w:lineRule="auto"/>
+              <w:bidi/>
+            </w:pPr>
+          </w:p>
+          <w:p>
+            <w:pPr>
+              <w:spacing w:line="240" w:lineRule="auto"/>
+              <w:bidi/>
+            </w:pPr>
+            <w:r>
+              <w:rPr>
+                <w:rtl/>
+              </w:rPr>
+              <w:t xml:space="preserve">تلاش کنید هر روز لحظات خوبی برای گذراندن وقت با اطفال خود داشته باشید. </w:t>
+            </w:r>
+          </w:p>
+          <w:p>
+            <w:pPr>
+              <w:spacing w:line="240" w:lineRule="auto"/>
+              <w:bidi/>
+            </w:pPr>
+          </w:p>
+          <w:p>
+            <w:pPr>
+              <w:spacing w:line="240" w:lineRule="auto"/>
+              <w:bidi/>
+            </w:pPr>
+            <w:r>
+              <w:rPr>
+                <w:rtl/>
+              </w:rPr>
+              <w:t xml:space="preserve">بازی و گفتگو با اطفال هر روز به مدت چند دقیقه برای شان احساس آرامش و امنیت میدهد.</w:t>
+            </w:r>
+          </w:p>
+          <w:p>
+            <w:pPr>
+              <w:spacing w:line="240" w:lineRule="auto"/>
+              <w:bidi/>
+            </w:pPr>
+          </w:p>
+          <w:p>
+            <w:pPr>
+              <w:spacing w:line="240" w:lineRule="auto"/>
+              <w:bidi/>
+            </w:pPr>
+          </w:p>
+        </w:tc>
+        <w:tc>
+          <w:tcPr>
+            <w:shd w:fill="auto" w:val="clear"/>
+            <w:tcMar>
+              <w:top w:w="100.0" w:type="dxa"/>
+              <w:left w:w="100.0" w:type="dxa"/>
+              <w:bottom w:w="100.0" w:type="dxa"/>
+              <w:right w:w="100.0" w:type="dxa"/>
+            </w:tcMar>
+          </w:tcPr>
+          <w:p>
+            <w:pPr>
+              <w:spacing w:line="240" w:lineRule="auto"/>
+              <w:bidi/>
+            </w:pPr>
+            <w:r>
+              <w:rPr>
+                <w:rtl/>
+              </w:rPr>
+              <w:t xml:space="preserve">هر روز بازی کنید</w:t>
+            </w:r>
+          </w:p>
+          <w:p>
+            <w:pPr>
+              <w:spacing w:line="240" w:lineRule="auto"/>
+              <w:bidi/>
+            </w:pPr>
+          </w:p>
+          <w:p>
+            <w:pPr>
+              <w:spacing w:line="240" w:lineRule="auto"/>
+              <w:bidi/>
+            </w:pPr>
+            <w:r>
+              <w:rPr>
+                <w:rtl/>
+              </w:rPr>
+              <w:t xml:space="preserve">وقت بگذارید </w:t>
+            </w:r>
+          </w:p>
+          <w:p>
+            <w:pPr>
+              <w:spacing w:line="240" w:lineRule="auto"/>
+              <w:bidi/>
+            </w:pPr>
+            <w:r>
+              <w:rPr>
+                <w:rtl/>
+              </w:rPr>
+              <w:t xml:space="preserve">بازی و گفتگو با اطفال تان برای چند دقیقه</w:t>
             </w:r>
           </w:p>
           <w:p>
@@ -1954,96 +1954,96 @@
               <w:rPr>
                 <w:rtl/>
               </w:rPr>
-              <w:t xml:space="preserve">The second tip is to praise your children.</w:t>
-            </w:r>
-          </w:p>
-          <w:p>
-            <w:pPr>
-              <w:spacing w:line="240" w:lineRule="auto"/>
-              <w:bidi/>
-            </w:pPr>
-          </w:p>
-          <w:p>
-            <w:pPr>
-              <w:spacing w:line="240" w:lineRule="auto"/>
-              <w:bidi/>
-            </w:pPr>
-            <w:r>
-              <w:rPr>
-                <w:rtl/>
-              </w:rPr>
-              <w:t xml:space="preserve">Ask children to help with day-to-day tasks, such as making food or cleaning.</w:t>
-            </w:r>
-          </w:p>
-          <w:p>
-            <w:pPr>
-              <w:spacing w:line="240" w:lineRule="auto"/>
-              <w:bidi/>
-            </w:pPr>
-          </w:p>
-          <w:p>
-            <w:pPr>
-              <w:spacing w:line="240" w:lineRule="auto"/>
-              <w:bidi/>
-            </w:pPr>
-            <w:r>
-              <w:rPr>
-                <w:rtl/>
-              </w:rPr>
-              <w:t xml:space="preserve">Praise them for trying or doing well. This encourages helpful behaviour.</w:t>
-            </w:r>
-          </w:p>
-          <w:p>
-            <w:pPr>
-              <w:spacing w:line="240" w:lineRule="auto"/>
-              <w:bidi/>
-            </w:pPr>
-          </w:p>
-          <w:p>
-            <w:pPr>
-              <w:spacing w:line="240" w:lineRule="auto"/>
-              <w:bidi/>
-            </w:pPr>
-            <w:r>
-              <w:rPr>
-                <w:rtl/>
-              </w:rPr>
-              <w:t xml:space="preserve">Praising children shows them that you notice and care.</w:t>
-            </w:r>
-          </w:p>
-          <w:p>
-            <w:pPr>
-              <w:spacing w:line="240" w:lineRule="auto"/>
-              <w:bidi/>
-            </w:pPr>
-          </w:p>
-          <w:p>
-            <w:pPr>
-              <w:spacing w:line="240" w:lineRule="auto"/>
-              <w:bidi/>
-            </w:pPr>
-          </w:p>
-        </w:tc>
-        <w:tc>
-          <w:tcPr>
-            <w:shd w:fill="auto" w:val="clear"/>
-            <w:tcMar>
-              <w:top w:w="100.0" w:type="dxa"/>
-              <w:left w:w="100.0" w:type="dxa"/>
-              <w:bottom w:w="100.0" w:type="dxa"/>
-              <w:right w:w="100.0" w:type="dxa"/>
-            </w:tcMar>
-          </w:tcPr>
-          <w:p>
-            <w:pPr>
-              <w:widowControl w:val="0"/>
-              <w:bidi/>
-            </w:pPr>
-            <w:r>
-              <w:rPr>
-                <w:rtl/>
-              </w:rPr>
-              <w:t xml:space="preserve">Praise your children</w:t>
+              <w:t xml:space="preserve">توصیه دوم تشویق کردن اطفال تان است.</w:t>
+            </w:r>
+          </w:p>
+          <w:p>
+            <w:pPr>
+              <w:spacing w:line="240" w:lineRule="auto"/>
+              <w:bidi/>
+            </w:pPr>
+          </w:p>
+          <w:p>
+            <w:pPr>
+              <w:spacing w:line="240" w:lineRule="auto"/>
+              <w:bidi/>
+            </w:pPr>
+            <w:r>
+              <w:rPr>
+                <w:rtl/>
+              </w:rPr>
+              <w:t xml:space="preserve">از اطفال بخواهید تا در کار های روزمره مثل تهیه غذا و یا پاک کاری کمک کنند.</w:t>
+            </w:r>
+          </w:p>
+          <w:p>
+            <w:pPr>
+              <w:spacing w:line="240" w:lineRule="auto"/>
+              <w:bidi/>
+            </w:pPr>
+          </w:p>
+          <w:p>
+            <w:pPr>
+              <w:spacing w:line="240" w:lineRule="auto"/>
+              <w:bidi/>
+            </w:pPr>
+            <w:r>
+              <w:rPr>
+                <w:rtl/>
+              </w:rPr>
+              <w:t xml:space="preserve">آنها را بخاطر انجام خوب کار ها تشویق نمایید. این کار رفتار های مفید را تقویت میکند.</w:t>
+            </w:r>
+          </w:p>
+          <w:p>
+            <w:pPr>
+              <w:spacing w:line="240" w:lineRule="auto"/>
+              <w:bidi/>
+            </w:pPr>
+          </w:p>
+          <w:p>
+            <w:pPr>
+              <w:spacing w:line="240" w:lineRule="auto"/>
+              <w:bidi/>
+            </w:pPr>
+            <w:r>
+              <w:rPr>
+                <w:rtl/>
+              </w:rPr>
+              <w:t xml:space="preserve">تشویق اطفال به آنها نشان میدهد که شما به تلاش های شان اهمیت میدهید و به تلاش های شان اهمیت قائل هستید.</w:t>
+            </w:r>
+          </w:p>
+          <w:p>
+            <w:pPr>
+              <w:spacing w:line="240" w:lineRule="auto"/>
+              <w:bidi/>
+            </w:pPr>
+          </w:p>
+          <w:p>
+            <w:pPr>
+              <w:spacing w:line="240" w:lineRule="auto"/>
+              <w:bidi/>
+            </w:pPr>
+          </w:p>
+        </w:tc>
+        <w:tc>
+          <w:tcPr>
+            <w:shd w:fill="auto" w:val="clear"/>
+            <w:tcMar>
+              <w:top w:w="100.0" w:type="dxa"/>
+              <w:left w:w="100.0" w:type="dxa"/>
+              <w:bottom w:w="100.0" w:type="dxa"/>
+              <w:right w:w="100.0" w:type="dxa"/>
+            </w:tcMar>
+          </w:tcPr>
+          <w:p>
+            <w:pPr>
+              <w:widowControl w:val="0"/>
+              <w:bidi/>
+            </w:pPr>
+            <w:r>
+              <w:rPr>
+                <w:rtl/>
+              </w:rPr>
+              <w:t xml:space="preserve">اطفال تان را تشویق نمایید</w:t>
             </w:r>
           </w:p>
           <w:p>
@@ -2078,72 +2078,72 @@
               <w:rPr>
                 <w:rtl/>
               </w:rPr>
-              <w:t xml:space="preserve">The third tip is to praise yourself.</w:t>
-            </w:r>
-          </w:p>
-          <w:p>
-            <w:pPr>
-              <w:spacing w:line="240" w:lineRule="auto"/>
-              <w:bidi/>
-            </w:pPr>
-          </w:p>
-          <w:p>
-            <w:pPr>
-              <w:spacing w:line="240" w:lineRule="auto"/>
-              <w:bidi/>
-            </w:pPr>
-            <w:r>
-              <w:rPr>
-                <w:rtl/>
-              </w:rPr>
-              <w:t xml:space="preserve">Every day before you sleep, take a moment to praise yourself for trying to help your children cope.</w:t>
-            </w:r>
-          </w:p>
-          <w:p>
-            <w:pPr>
-              <w:spacing w:line="240" w:lineRule="auto"/>
-              <w:bidi/>
-            </w:pPr>
-          </w:p>
-          <w:p>
-            <w:pPr>
-              <w:spacing w:line="240" w:lineRule="auto"/>
-              <w:bidi/>
-            </w:pPr>
-            <w:r>
-              <w:rPr>
-                <w:rtl/>
-              </w:rPr>
-              <w:t xml:space="preserve">Thinking of even one thing you are proud of can make a difference!</w:t>
-            </w:r>
-          </w:p>
-          <w:p>
-            <w:pPr>
-              <w:spacing w:line="240" w:lineRule="auto"/>
-              <w:bidi/>
-            </w:pPr>
-          </w:p>
-        </w:tc>
-        <w:tc>
-          <w:tcPr>
-            <w:shd w:fill="auto" w:val="clear"/>
-            <w:tcMar>
-              <w:top w:w="100.0" w:type="dxa"/>
-              <w:left w:w="100.0" w:type="dxa"/>
-              <w:bottom w:w="100.0" w:type="dxa"/>
-              <w:right w:w="100.0" w:type="dxa"/>
-            </w:tcMar>
-          </w:tcPr>
-          <w:p>
-            <w:pPr>
-              <w:widowControl w:val="0"/>
-              <w:bidi/>
-            </w:pPr>
-            <w:r>
-              <w:rPr>
-                <w:rtl/>
-              </w:rPr>
-              <w:t xml:space="preserve">Praise yourself</w:t>
+              <w:t xml:space="preserve">توصیه سوم تشویق خود تان است.</w:t>
+            </w:r>
+          </w:p>
+          <w:p>
+            <w:pPr>
+              <w:spacing w:line="240" w:lineRule="auto"/>
+              <w:bidi/>
+            </w:pPr>
+          </w:p>
+          <w:p>
+            <w:pPr>
+              <w:spacing w:line="240" w:lineRule="auto"/>
+              <w:bidi/>
+            </w:pPr>
+            <w:r>
+              <w:rPr>
+                <w:rtl/>
+              </w:rPr>
+              <w:t xml:space="preserve">هر روز قبل از خواب، لحظه ای وقت بگذارید و خود را بابت تلاش برای کمک اطفال خود برای کنار آمدن با مشکلات تحسین کنید.</w:t>
+            </w:r>
+          </w:p>
+          <w:p>
+            <w:pPr>
+              <w:spacing w:line="240" w:lineRule="auto"/>
+              <w:bidi/>
+            </w:pPr>
+          </w:p>
+          <w:p>
+            <w:pPr>
+              <w:spacing w:line="240" w:lineRule="auto"/>
+              <w:bidi/>
+            </w:pPr>
+            <w:r>
+              <w:rPr>
+                <w:rtl/>
+              </w:rPr>
+              <w:t xml:space="preserve">حتی فکر کردن به یک نکته که به آن افتخار میکنید می تواند تفاوت بزرگی ایجاد کند!</w:t>
+            </w:r>
+          </w:p>
+          <w:p>
+            <w:pPr>
+              <w:spacing w:line="240" w:lineRule="auto"/>
+              <w:bidi/>
+            </w:pPr>
+          </w:p>
+        </w:tc>
+        <w:tc>
+          <w:tcPr>
+            <w:shd w:fill="auto" w:val="clear"/>
+            <w:tcMar>
+              <w:top w:w="100.0" w:type="dxa"/>
+              <w:left w:w="100.0" w:type="dxa"/>
+              <w:bottom w:w="100.0" w:type="dxa"/>
+              <w:right w:w="100.0" w:type="dxa"/>
+            </w:tcMar>
+          </w:tcPr>
+          <w:p>
+            <w:pPr>
+              <w:widowControl w:val="0"/>
+              <w:bidi/>
+            </w:pPr>
+            <w:r>
+              <w:rPr>
+                <w:rtl/>
+              </w:rPr>
+              <w:t xml:space="preserve">خودتان را تشویق نمایید</w:t>
             </w:r>
           </w:p>
         </w:tc>
@@ -2252,48 +2252,48 @@
               <w:rPr>
                 <w:rtl/>
               </w:rPr>
-              <w:t xml:space="preserve">Today’s lesson is about helping your children when someone dies.</w:t>
-            </w:r>
-          </w:p>
-          <w:p>
-            <w:pPr>
-              <w:spacing w:line="240" w:lineRule="auto"/>
-              <w:bidi/>
-            </w:pPr>
-          </w:p>
-          <w:p>
-            <w:pPr>
-              <w:spacing w:line="240" w:lineRule="auto"/>
-              <w:bidi/>
-            </w:pPr>
-            <w:r>
-              <w:rPr>
-                <w:rtl/>
-              </w:rPr>
-              <w:t xml:space="preserve">Here are three tips on how to help your children when someone dies: </w:t>
-            </w:r>
-          </w:p>
-        </w:tc>
-        <w:tc>
-          <w:tcPr>
-            <w:shd w:fill="auto" w:val="clear"/>
-            <w:tcMar>
-              <w:top w:w="100.0" w:type="dxa"/>
-              <w:left w:w="100.0" w:type="dxa"/>
-              <w:bottom w:w="100.0" w:type="dxa"/>
-              <w:right w:w="100.0" w:type="dxa"/>
-            </w:tcMar>
-          </w:tcPr>
-          <w:p>
-            <w:pPr>
-              <w:spacing w:line="240" w:lineRule="auto"/>
-              <w:bidi/>
-            </w:pPr>
-            <w:r>
-              <w:rPr>
-                <w:rtl/>
-              </w:rPr>
-              <w:t xml:space="preserve">Help Children When Someone Dies</w:t>
+              <w:t xml:space="preserve">درس امروز درباره کمک به اطفال تان است زمانی شخصی وفات میکند.</w:t>
+            </w:r>
+          </w:p>
+          <w:p>
+            <w:pPr>
+              <w:spacing w:line="240" w:lineRule="auto"/>
+              <w:bidi/>
+            </w:pPr>
+          </w:p>
+          <w:p>
+            <w:pPr>
+              <w:spacing w:line="240" w:lineRule="auto"/>
+              <w:bidi/>
+            </w:pPr>
+            <w:r>
+              <w:rPr>
+                <w:rtl/>
+              </w:rPr>
+              <w:t xml:space="preserve">اینجا سه توصیه برای کمک به اطفال تان است وقتی شخصی وفات میکند: </w:t>
+            </w:r>
+          </w:p>
+        </w:tc>
+        <w:tc>
+          <w:tcPr>
+            <w:shd w:fill="auto" w:val="clear"/>
+            <w:tcMar>
+              <w:top w:w="100.0" w:type="dxa"/>
+              <w:left w:w="100.0" w:type="dxa"/>
+              <w:bottom w:w="100.0" w:type="dxa"/>
+              <w:right w:w="100.0" w:type="dxa"/>
+            </w:tcMar>
+          </w:tcPr>
+          <w:p>
+            <w:pPr>
+              <w:spacing w:line="240" w:lineRule="auto"/>
+              <w:bidi/>
+            </w:pPr>
+            <w:r>
+              <w:rPr>
+                <w:rtl/>
+              </w:rPr>
+              <w:t xml:space="preserve">اطفال تان را وقتی کسی وفات میکند کمک کنید</w:t>
             </w:r>
           </w:p>
         </w:tc>
@@ -2322,115 +2322,115 @@
               <w:rPr>
                 <w:rtl/>
               </w:rPr>
-              <w:t xml:space="preserve">The first tip is to be clear.</w:t>
-            </w:r>
-          </w:p>
-          <w:p>
-            <w:pPr>
-              <w:spacing w:line="240" w:lineRule="auto"/>
-              <w:bidi/>
-            </w:pPr>
-          </w:p>
-          <w:p>
-            <w:pPr>
-              <w:spacing w:line="240" w:lineRule="auto"/>
-              <w:bidi/>
-            </w:pPr>
-            <w:r>
-              <w:rPr>
-                <w:rtl/>
-              </w:rPr>
-              <w:t xml:space="preserve">In simple terms, tell them the person has passed away and will not return.</w:t>
-            </w:r>
-          </w:p>
-          <w:p>
-            <w:pPr>
-              <w:spacing w:line="240" w:lineRule="auto"/>
-              <w:bidi/>
-            </w:pPr>
-          </w:p>
-          <w:p>
-            <w:pPr>
-              <w:spacing w:line="240" w:lineRule="auto"/>
-              <w:bidi/>
-            </w:pPr>
-            <w:r>
-              <w:rPr>
-                <w:rtl/>
-              </w:rPr>
-              <w:t xml:space="preserve">You can add “To Allah we belong and to Him we return. The person who has died is now in Paradise”. </w:t>
-            </w:r>
-          </w:p>
-          <w:p>
-            <w:pPr>
-              <w:spacing w:line="240" w:lineRule="auto"/>
-              <w:bidi/>
-            </w:pPr>
-          </w:p>
-          <w:p>
-            <w:pPr>
-              <w:spacing w:line="240" w:lineRule="auto"/>
-              <w:bidi/>
-            </w:pPr>
-            <w:r>
-              <w:rPr>
-                <w:rtl/>
-              </w:rPr>
-              <w:t xml:space="preserve">If one of their caregivers has died, tell children who they will live with and who will look after them – they often worry about this.</w:t>
-            </w:r>
-          </w:p>
-        </w:tc>
-        <w:tc>
-          <w:tcPr>
-            <w:shd w:fill="auto" w:val="clear"/>
-            <w:tcMar>
-              <w:top w:w="100.0" w:type="dxa"/>
-              <w:left w:w="100.0" w:type="dxa"/>
-              <w:bottom w:w="100.0" w:type="dxa"/>
-              <w:right w:w="100.0" w:type="dxa"/>
-            </w:tcMar>
-          </w:tcPr>
-          <w:p>
-            <w:pPr>
-              <w:bidi/>
-            </w:pPr>
-            <w:r>
-              <w:rPr>
-                <w:rtl/>
-              </w:rPr>
-              <w:t xml:space="preserve">Be clear </w:t>
-            </w:r>
-          </w:p>
-          <w:p>
-            <w:pPr>
-              <w:bidi/>
-            </w:pPr>
-          </w:p>
-          <w:p>
-            <w:pPr>
-              <w:bidi/>
-            </w:pPr>
-            <w:r>
-              <w:rPr>
-                <w:rtl/>
-              </w:rPr>
-              <w:t xml:space="preserve">Explain that the person will not return</w:t>
-            </w:r>
-          </w:p>
-          <w:p>
-            <w:pPr>
-              <w:bidi/>
-            </w:pPr>
-          </w:p>
-          <w:p>
-            <w:pPr>
-              <w:bidi/>
-            </w:pPr>
-            <w:r>
-              <w:rPr>
-                <w:rtl/>
-              </w:rPr>
-              <w:t xml:space="preserve">Explain who will care for them</w:t>
+              <w:t xml:space="preserve">اولین توصیه اینست که شفاف باشید.</w:t>
+            </w:r>
+          </w:p>
+          <w:p>
+            <w:pPr>
+              <w:spacing w:line="240" w:lineRule="auto"/>
+              <w:bidi/>
+            </w:pPr>
+          </w:p>
+          <w:p>
+            <w:pPr>
+              <w:spacing w:line="240" w:lineRule="auto"/>
+              <w:bidi/>
+            </w:pPr>
+            <w:r>
+              <w:rPr>
+                <w:rtl/>
+              </w:rPr>
+              <w:t xml:space="preserve">به زبان ساده، به آنها بگویید که شخص وفات کرده و دیگر باز نخواهد گشت.</w:t>
+            </w:r>
+          </w:p>
+          <w:p>
+            <w:pPr>
+              <w:spacing w:line="240" w:lineRule="auto"/>
+              <w:bidi/>
+            </w:pPr>
+          </w:p>
+          <w:p>
+            <w:pPr>
+              <w:spacing w:line="240" w:lineRule="auto"/>
+              <w:bidi/>
+            </w:pPr>
+            <w:r>
+              <w:rPr>
+                <w:rtl/>
+              </w:rPr>
+              <w:t xml:space="preserve">می‌ توانید اضافه کنید" ما از ان خداوند هستیم و به سوی او باز می گردیم. شخصی که وفات کرده است حالا به بهشت میباشد". </w:t>
+            </w:r>
+          </w:p>
+          <w:p>
+            <w:pPr>
+              <w:spacing w:line="240" w:lineRule="auto"/>
+              <w:bidi/>
+            </w:pPr>
+          </w:p>
+          <w:p>
+            <w:pPr>
+              <w:spacing w:line="240" w:lineRule="auto"/>
+              <w:bidi/>
+            </w:pPr>
+            <w:r>
+              <w:rPr>
+                <w:rtl/>
+              </w:rPr>
+              <w:t xml:space="preserve">اگر یکی از مراقب کننده هایشان وفات کرده است، بگویید که با چی کسی زندگی خواهند کرد و چی کسی مراقب شان خواهد بود- چون ای موضوع معمولا برای شان نگران کننده است.</w:t>
+            </w:r>
+          </w:p>
+        </w:tc>
+        <w:tc>
+          <w:tcPr>
+            <w:shd w:fill="auto" w:val="clear"/>
+            <w:tcMar>
+              <w:top w:w="100.0" w:type="dxa"/>
+              <w:left w:w="100.0" w:type="dxa"/>
+              <w:bottom w:w="100.0" w:type="dxa"/>
+              <w:right w:w="100.0" w:type="dxa"/>
+            </w:tcMar>
+          </w:tcPr>
+          <w:p>
+            <w:pPr>
+              <w:bidi/>
+            </w:pPr>
+            <w:r>
+              <w:rPr>
+                <w:rtl/>
+              </w:rPr>
+              <w:t xml:space="preserve">شفاف باشید </w:t>
+            </w:r>
+          </w:p>
+          <w:p>
+            <w:pPr>
+              <w:bidi/>
+            </w:pPr>
+          </w:p>
+          <w:p>
+            <w:pPr>
+              <w:bidi/>
+            </w:pPr>
+            <w:r>
+              <w:rPr>
+                <w:rtl/>
+              </w:rPr>
+              <w:t xml:space="preserve">توضیح دهید که آن شخص دیگر باز نخواهد گذشت</w:t>
+            </w:r>
+          </w:p>
+          <w:p>
+            <w:pPr>
+              <w:bidi/>
+            </w:pPr>
+          </w:p>
+          <w:p>
+            <w:pPr>
+              <w:bidi/>
+            </w:pPr>
+            <w:r>
+              <w:rPr>
+                <w:rtl/>
+              </w:rPr>
+              <w:t xml:space="preserve">توضیح دهید که چی کسی مراقب شان خواهد بود</w:t>
             </w:r>
           </w:p>
         </w:tc>
@@ -2460,102 +2460,102 @@
               <w:rPr>
                 <w:rtl/>
               </w:rPr>
-              <w:t xml:space="preserve">The second tip is to accept feelings.</w:t>
-            </w:r>
-          </w:p>
-          <w:p>
-            <w:pPr>
-              <w:spacing w:line="240" w:lineRule="auto"/>
-              <w:bidi/>
-            </w:pPr>
-          </w:p>
-          <w:p>
-            <w:pPr>
-              <w:spacing w:line="240" w:lineRule="auto"/>
-              <w:bidi/>
-            </w:pPr>
-            <w:r>
-              <w:rPr>
-                <w:rtl/>
-              </w:rPr>
-              <w:t xml:space="preserve">There is no right way for a child to react to loss. Children may act happy but still feel sad.</w:t>
-            </w:r>
-          </w:p>
-          <w:p>
-            <w:pPr>
-              <w:spacing w:line="240" w:lineRule="auto"/>
-              <w:bidi/>
-            </w:pPr>
-          </w:p>
-          <w:p>
-            <w:pPr>
-              <w:spacing w:line="240" w:lineRule="auto"/>
-              <w:bidi/>
-            </w:pPr>
-            <w:r>
-              <w:rPr>
-                <w:rtl/>
-              </w:rPr>
-              <w:t xml:space="preserve">Listen to your child and tell them that whatever you are feeling is okay.</w:t>
-            </w:r>
-          </w:p>
-        </w:tc>
-        <w:tc>
-          <w:tcPr>
-            <w:shd w:fill="auto" w:val="clear"/>
-            <w:tcMar>
-              <w:top w:w="100.0" w:type="dxa"/>
-              <w:left w:w="100.0" w:type="dxa"/>
-              <w:bottom w:w="100.0" w:type="dxa"/>
-              <w:right w:w="100.0" w:type="dxa"/>
-            </w:tcMar>
-          </w:tcPr>
-          <w:p>
-            <w:pPr>
-              <w:widowControl w:val="0"/>
-              <w:bidi/>
-            </w:pPr>
-            <w:r>
-              <w:rPr>
-                <w:rtl/>
-              </w:rPr>
-              <w:t xml:space="preserve">Accept feelings</w:t>
-            </w:r>
-          </w:p>
-          <w:p>
-            <w:pPr>
-              <w:widowControl w:val="0"/>
-              <w:bidi/>
-            </w:pPr>
-          </w:p>
-          <w:p>
-            <w:pPr>
-              <w:widowControl w:val="0"/>
-              <w:bidi/>
-            </w:pPr>
-            <w:r>
-              <w:rPr>
-                <w:rtl/>
-              </w:rPr>
-              <w:t xml:space="preserve">Children react in many ways </w:t>
-            </w:r>
-          </w:p>
-          <w:p>
-            <w:pPr>
-              <w:widowControl w:val="0"/>
-              <w:bidi/>
-            </w:pPr>
-          </w:p>
-          <w:p>
-            <w:pPr>
-              <w:widowControl w:val="0"/>
-              <w:bidi/>
-            </w:pPr>
-            <w:r>
-              <w:rPr>
-                <w:rtl/>
-              </w:rPr>
-              <w:t xml:space="preserve">Listen and explain that all feelings are okay </w:t>
+              <w:t xml:space="preserve">توصیه دوم اینست که احساسات را بپذیرید.</w:t>
+            </w:r>
+          </w:p>
+          <w:p>
+            <w:pPr>
+              <w:spacing w:line="240" w:lineRule="auto"/>
+              <w:bidi/>
+            </w:pPr>
+          </w:p>
+          <w:p>
+            <w:pPr>
+              <w:spacing w:line="240" w:lineRule="auto"/>
+              <w:bidi/>
+            </w:pPr>
+            <w:r>
+              <w:rPr>
+                <w:rtl/>
+              </w:rPr>
+              <w:t xml:space="preserve">هیچ عکس العمل درست به از دست دادن برای طفل وجود ندارد. اطفال شاید ظاهرا شاد بنظر برسند اما باز هم از درون غمگین باشند.</w:t>
+            </w:r>
+          </w:p>
+          <w:p>
+            <w:pPr>
+              <w:spacing w:line="240" w:lineRule="auto"/>
+              <w:bidi/>
+            </w:pPr>
+          </w:p>
+          <w:p>
+            <w:pPr>
+              <w:spacing w:line="240" w:lineRule="auto"/>
+              <w:bidi/>
+            </w:pPr>
+            <w:r>
+              <w:rPr>
+                <w:rtl/>
+              </w:rPr>
+              <w:t xml:space="preserve">به اطفال تان گوش دهید و برای شان بگویید هر احساس که دارید قایل پذیریش و طبیعی است.</w:t>
+            </w:r>
+          </w:p>
+        </w:tc>
+        <w:tc>
+          <w:tcPr>
+            <w:shd w:fill="auto" w:val="clear"/>
+            <w:tcMar>
+              <w:top w:w="100.0" w:type="dxa"/>
+              <w:left w:w="100.0" w:type="dxa"/>
+              <w:bottom w:w="100.0" w:type="dxa"/>
+              <w:right w:w="100.0" w:type="dxa"/>
+            </w:tcMar>
+          </w:tcPr>
+          <w:p>
+            <w:pPr>
+              <w:widowControl w:val="0"/>
+              <w:bidi/>
+            </w:pPr>
+            <w:r>
+              <w:rPr>
+                <w:rtl/>
+              </w:rPr>
+              <w:t xml:space="preserve">احساسات را بپذیرید</w:t>
+            </w:r>
+          </w:p>
+          <w:p>
+            <w:pPr>
+              <w:widowControl w:val="0"/>
+              <w:bidi/>
+            </w:pPr>
+          </w:p>
+          <w:p>
+            <w:pPr>
+              <w:widowControl w:val="0"/>
+              <w:bidi/>
+            </w:pPr>
+            <w:r>
+              <w:rPr>
+                <w:rtl/>
+              </w:rPr>
+              <w:t xml:space="preserve">اطفال به روش‌های زیادی عکس العمل نشان میدهند </w:t>
+            </w:r>
+          </w:p>
+          <w:p>
+            <w:pPr>
+              <w:widowControl w:val="0"/>
+              <w:bidi/>
+            </w:pPr>
+          </w:p>
+          <w:p>
+            <w:pPr>
+              <w:widowControl w:val="0"/>
+              <w:bidi/>
+            </w:pPr>
+            <w:r>
+              <w:rPr>
+                <w:rtl/>
+              </w:rPr>
+              <w:t xml:space="preserve">به آنها گوش بدهید و توضیح بدهید که همه این احساسات طبیعی و قابل پذیریش است </w:t>
             </w:r>
           </w:p>
         </w:tc>
@@ -2584,84 +2584,84 @@
               <w:rPr>
                 <w:rtl/>
               </w:rPr>
-              <w:t xml:space="preserve">The third tip is to say goodbye.</w:t>
-            </w:r>
-          </w:p>
-          <w:p>
-            <w:pPr>
-              <w:spacing w:line="240" w:lineRule="auto"/>
-              <w:bidi/>
-            </w:pPr>
-          </w:p>
-          <w:p>
-            <w:pPr>
-              <w:spacing w:line="240" w:lineRule="auto"/>
-              <w:bidi/>
-            </w:pPr>
-            <w:r>
-              <w:rPr>
-                <w:rtl/>
-              </w:rPr>
-              <w:t xml:space="preserve">Do something together to say goodbye to the person – a song, a letter or  reading Al Fatiha from the Holy Quran together.</w:t>
-            </w:r>
-          </w:p>
-        </w:tc>
-        <w:tc>
-          <w:tcPr>
-            <w:shd w:fill="auto" w:val="clear"/>
-            <w:tcMar>
-              <w:top w:w="100.0" w:type="dxa"/>
-              <w:left w:w="100.0" w:type="dxa"/>
-              <w:bottom w:w="100.0" w:type="dxa"/>
-              <w:right w:w="100.0" w:type="dxa"/>
-            </w:tcMar>
-          </w:tcPr>
-          <w:p>
-            <w:pPr>
-              <w:widowControl w:val="0"/>
-              <w:bidi/>
-            </w:pPr>
-            <w:r>
-              <w:rPr>
-                <w:rtl/>
-              </w:rPr>
-              <w:t xml:space="preserve">Say goodbye </w:t>
-            </w:r>
-          </w:p>
-          <w:p>
-            <w:pPr>
-              <w:widowControl w:val="0"/>
-              <w:bidi/>
-            </w:pPr>
-          </w:p>
-          <w:p>
-            <w:pPr>
-              <w:widowControl w:val="0"/>
-              <w:bidi/>
-            </w:pPr>
-            <w:r>
-              <w:rPr>
-                <w:rtl/>
-              </w:rPr>
-              <w:t xml:space="preserve">Do something together to say goodbye</w:t>
-            </w:r>
-          </w:p>
-          <w:p>
-            <w:pPr>
-              <w:widowControl w:val="0"/>
-              <w:bidi/>
-            </w:pPr>
-          </w:p>
-          <w:p>
-            <w:pPr>
-              <w:widowControl w:val="0"/>
-              <w:bidi/>
-            </w:pPr>
-            <w:r>
-              <w:rPr>
-                <w:rtl/>
-              </w:rPr>
-              <w:t xml:space="preserve">Try a song, letter, or prayer</w:t>
+              <w:t xml:space="preserve">توصیه سوم خدا حافظی کردن است.</w:t>
+            </w:r>
+          </w:p>
+          <w:p>
+            <w:pPr>
+              <w:spacing w:line="240" w:lineRule="auto"/>
+              <w:bidi/>
+            </w:pPr>
+          </w:p>
+          <w:p>
+            <w:pPr>
+              <w:spacing w:line="240" w:lineRule="auto"/>
+              <w:bidi/>
+            </w:pPr>
+            <w:r>
+              <w:rPr>
+                <w:rtl/>
+              </w:rPr>
+              <w:t xml:space="preserve">با اطفال تان کاری را انجام دهید که با شخصی که از دنیا رفته خدا حافظی کند- مثلا خواندن سوره فاتحه از قران شریف و یا نوشتن یک نامه.</w:t>
+            </w:r>
+          </w:p>
+        </w:tc>
+        <w:tc>
+          <w:tcPr>
+            <w:shd w:fill="auto" w:val="clear"/>
+            <w:tcMar>
+              <w:top w:w="100.0" w:type="dxa"/>
+              <w:left w:w="100.0" w:type="dxa"/>
+              <w:bottom w:w="100.0" w:type="dxa"/>
+              <w:right w:w="100.0" w:type="dxa"/>
+            </w:tcMar>
+          </w:tcPr>
+          <w:p>
+            <w:pPr>
+              <w:widowControl w:val="0"/>
+              <w:bidi/>
+            </w:pPr>
+            <w:r>
+              <w:rPr>
+                <w:rtl/>
+              </w:rPr>
+              <w:t xml:space="preserve">خدا حافظی کنید </w:t>
+            </w:r>
+          </w:p>
+          <w:p>
+            <w:pPr>
+              <w:widowControl w:val="0"/>
+              <w:bidi/>
+            </w:pPr>
+          </w:p>
+          <w:p>
+            <w:pPr>
+              <w:widowControl w:val="0"/>
+              <w:bidi/>
+            </w:pPr>
+            <w:r>
+              <w:rPr>
+                <w:rtl/>
+              </w:rPr>
+              <w:t xml:space="preserve">با همدیگر کاری را انجام دهید تا خدا حافظی کنید</w:t>
+            </w:r>
+          </w:p>
+          <w:p>
+            <w:pPr>
+              <w:widowControl w:val="0"/>
+              <w:bidi/>
+            </w:pPr>
+          </w:p>
+          <w:p>
+            <w:pPr>
+              <w:widowControl w:val="0"/>
+              <w:bidi/>
+            </w:pPr>
+            <w:r>
+              <w:rPr>
+                <w:rtl/>
+              </w:rPr>
+              <w:t xml:space="preserve">نامه ای بنویسید و یا عبادت کنید</w:t>
             </w:r>
           </w:p>
         </w:tc>
@@ -2690,25 +2690,25 @@
               <w:rPr>
                 <w:rtl/>
               </w:rPr>
-              <w:t xml:space="preserve">Let us understand how children of different ages react to death.</w:t>
-            </w:r>
-          </w:p>
-          <w:p>
-            <w:pPr>
-              <w:spacing w:line="240" w:lineRule="auto"/>
-              <w:bidi/>
-            </w:pPr>
-          </w:p>
-          <w:p>
-            <w:pPr>
-              <w:spacing w:line="240" w:lineRule="auto"/>
-              <w:bidi/>
-            </w:pPr>
-            <w:r>
-              <w:rPr>
-                <w:rtl/>
-              </w:rPr>
-              <w:t xml:space="preserve">Small children under the age of 5 years may ask if the person who has died is coming back. </w:t>
+              <w:t xml:space="preserve">بیایید چگونگی عکس العمل اطفال به مرگ را بفهمیم.</w:t>
+            </w:r>
+          </w:p>
+          <w:p>
+            <w:pPr>
+              <w:spacing w:line="240" w:lineRule="auto"/>
+              <w:bidi/>
+            </w:pPr>
+          </w:p>
+          <w:p>
+            <w:pPr>
+              <w:spacing w:line="240" w:lineRule="auto"/>
+              <w:bidi/>
+            </w:pPr>
+            <w:r>
+              <w:rPr>
+                <w:rtl/>
+              </w:rPr>
+              <w:t xml:space="preserve">اطفال زیر سن ۵ سال ممکن است پرسان کنند که آیا شخصی که وفات کرده است باز می گردد. </w:t>
             </w:r>
           </w:p>
         </w:tc>
@@ -2757,7 +2757,7 @@
               <w:rPr>
                 <w:rtl/>
               </w:rPr>
-              <w:t xml:space="preserve">They might hold onto you or other caregivers more, or start doing things they used to do when they were younger, such as wetting the bed.</w:t>
+              <w:t xml:space="preserve">آنها ممکن است به شما یا مرقبت کننده های دیگر بچسپند و شروع به کار های کنند که قبلا انجام میداند مثل تر کردن تخت خواب شان.</w:t>
             </w:r>
           </w:p>
         </w:tc>

</xml_diff>